<commit_message>
Fixed screenshot in K-fold test document
Fixed the second screenshot in the K-fold test document
</commit_message>
<xml_diff>
--- a/Testing/Preprocesses/Dataset preprocess/K-Fold.docx
+++ b/Testing/Preprocesses/Dataset preprocess/K-Fold.docx
@@ -62,23 +62,13 @@
                 <w:szCs w:val="52"/>
               </w:rPr>
             </w:pPr>
-            <w:proofErr w:type="spellStart"/>
-            <w:r>
-              <w:rPr>
-                <w:rFonts w:ascii="Calibri" w:hAnsi="Calibri" w:cs="Calibri"/>
-                <w:sz w:val="52"/>
-                <w:szCs w:val="52"/>
-              </w:rPr>
-              <w:t>Tah</w:t>
-            </w:r>
-            <w:proofErr w:type="spellEnd"/>
-            <w:r>
-              <w:rPr>
-                <w:rFonts w:ascii="Calibri" w:hAnsi="Calibri" w:cs="Calibri"/>
-                <w:sz w:val="52"/>
-                <w:szCs w:val="52"/>
-              </w:rPr>
-              <w:t xml:space="preserve"> Wen Zhong</w:t>
+            <w:r>
+              <w:rPr>
+                <w:rFonts w:ascii="Calibri" w:hAnsi="Calibri" w:cs="Calibri"/>
+                <w:sz w:val="52"/>
+                <w:szCs w:val="52"/>
+              </w:rPr>
+              <w:t>Tah Wen Zhong</w:t>
             </w:r>
           </w:p>
         </w:tc>
@@ -1333,25 +1323,7 @@
                 <w:sz w:val="24"/>
                 <w:szCs w:val="24"/>
               </w:rPr>
-              <w:t>Perform k-fold using a dataset file (</w:t>
-            </w:r>
-            <w:proofErr w:type="spellStart"/>
-            <w:r>
-              <w:rPr>
-                <w:rFonts w:ascii="Calibri" w:hAnsi="Calibri" w:cs="Calibri"/>
-                <w:sz w:val="24"/>
-                <w:szCs w:val="24"/>
-              </w:rPr>
-              <w:t>KC.arff</w:t>
-            </w:r>
-            <w:proofErr w:type="spellEnd"/>
-            <w:r>
-              <w:rPr>
-                <w:rFonts w:ascii="Calibri" w:hAnsi="Calibri" w:cs="Calibri"/>
-                <w:sz w:val="24"/>
-                <w:szCs w:val="24"/>
-              </w:rPr>
-              <w:t>)</w:t>
+              <w:t>Perform k-fold using a dataset file (KC.arff)</w:t>
             </w:r>
           </w:p>
         </w:tc>
@@ -1713,14 +1685,12 @@
                 <w:b/>
                 <w:bCs/>
                 <w:noProof/>
-                <w:sz w:val="52"/>
-                <w:szCs w:val="52"/>
               </w:rPr>
               <w:drawing>
-                <wp:inline distT="0" distB="0" distL="0" distR="0" wp14:anchorId="69D9D70F" wp14:editId="5CA5408E">
-                  <wp:extent cx="4953000" cy="342900"/>
-                  <wp:effectExtent l="0" t="0" r="0" b="0"/>
-                  <wp:docPr id="2" name="Picture 2"/>
+                <wp:inline distT="0" distB="0" distL="0" distR="0" wp14:anchorId="531B7253" wp14:editId="43E859AA">
+                  <wp:extent cx="5219700" cy="1019175"/>
+                  <wp:effectExtent l="0" t="0" r="0" b="9525"/>
+                  <wp:docPr id="4" name="Picture 4"/>
                   <wp:cNvGraphicFramePr>
                     <a:graphicFrameLocks xmlns:a="http://schemas.openxmlformats.org/drawingml/2006/main" noChangeAspect="1"/>
                   </wp:cNvGraphicFramePr>
@@ -1733,21 +1703,23 @@
                             <a:picLocks noChangeAspect="1" noChangeArrowheads="1"/>
                           </pic:cNvPicPr>
                         </pic:nvPicPr>
-                        <pic:blipFill rotWithShape="1">
-                          <a:blip r:embed="rId7">
+                        <pic:blipFill>
+                          <a:blip r:embed="rId8">
                             <a:extLst>
                               <a:ext uri="{28A0092B-C50C-407E-A947-70E740481C1C}">
                                 <a14:useLocalDpi xmlns:a14="http://schemas.microsoft.com/office/drawing/2010/main" val="0"/>
                               </a:ext>
                             </a:extLst>
                           </a:blip>
-                          <a:srcRect t="94010"/>
-                          <a:stretch/>
+                          <a:srcRect/>
+                          <a:stretch>
+                            <a:fillRect/>
+                          </a:stretch>
                         </pic:blipFill>
                         <pic:spPr bwMode="auto">
                           <a:xfrm>
                             <a:off x="0" y="0"/>
-                            <a:ext cx="4953000" cy="342900"/>
+                            <a:ext cx="5219700" cy="1019175"/>
                           </a:xfrm>
                           <a:prstGeom prst="rect">
                             <a:avLst/>
@@ -1756,11 +1728,6 @@
                           <a:ln>
                             <a:noFill/>
                           </a:ln>
-                          <a:extLst>
-                            <a:ext uri="{53640926-AAD7-44D8-BBD7-CCE9431645EC}">
-                              <a14:shadowObscured xmlns:a14="http://schemas.microsoft.com/office/drawing/2010/main"/>
-                            </a:ext>
-                          </a:extLst>
                         </pic:spPr>
                       </pic:pic>
                     </a:graphicData>

</xml_diff>